<commit_message>
Sync to upstream w1-26 (SHA: 017eca6bcb703e16f8e4de5f5e157c77ee2f6508)
</commit_message>
<xml_diff>
--- a/BaseApp/Source/Base Application/Manufacturing/Reports/CapacityTaskList.docx
+++ b/BaseApp/Source/Base Application/Manufacturing/Reports/CapacityTaskList.docx
@@ -1157,9 +1157,9 @@
             <w:szCs w:val="16"/>
           </w:rPr>
           <w:alias w:val="#Nav: /Prod_Order_Routing_Line_Group"/>
-          <w:tag w:val="#Nav: CapacityTaskList/50012"/>
+          <w:tag w:val="#Nav: Capacity_Task_List/99000780"/>
           <w:id w:val="899564528"/>
-          <w15:dataBinding w:prefixMappings="xmlns:ns0='urn:microsoft-dynamics-nav/reports/CapacityTaskList/50012/'" w:xpath="/ns0:NavWordReportXmlPart[1]/ns0:Prod_Order_Routing_Line_Group" w:storeItemID="{F7620D69-F738-4EA8-8EAF-388C0D8DB26E}"/>
+          <w15:dataBinding w:prefixMappings="xmlns:ns0='urn:microsoft-dynamics-nav/reports/Capacity_Task_List/99000780/'" w:xpath="/ns0:NavWordReportXmlPart[1]/ns0:Prod_Order_Routing_Line_Group" w:storeItemID="{F7620D69-F738-4EA8-8EAF-388C0D8DB26E}"/>
           <w15:repeatingSection/>
         </w:sdtPr>
         <w:sdtEndPr>
@@ -1365,9 +1365,9 @@
                     <w:szCs w:val="16"/>
                   </w:rPr>
                   <w:alias w:val="#Nav: /Prod_Order_Routing_Line_Group/Prod_Order_Routing_Line"/>
-                  <w:tag w:val="#Nav: CapacityTaskList/50012"/>
+                  <w:tag w:val="#Nav: Capacity_Task_List/99000780"/>
                   <w:id w:val="-853417563"/>
-                  <w15:dataBinding w:prefixMappings="xmlns:ns0='urn:microsoft-dynamics-nav/reports/CapacityTaskList/50012/'" w:xpath="/ns0:NavWordReportXmlPart[1]/ns0:Prod_Order_Routing_Line_Group[1]/ns0:Prod_Order_Routing_Line" w:storeItemID="{F7620D69-F738-4EA8-8EAF-388C0D8DB26E}"/>
+                  <w15:dataBinding w:prefixMappings="xmlns:ns0='urn:microsoft-dynamics-nav/reports/Capacity_Task_List/99000780/'" w:xpath="/ns0:NavWordReportXmlPart[1]/ns0:Prod_Order_Routing_Line_Group[1]/ns0:Prod_Order_Routing_Line" w:storeItemID="{F7620D69-F738-4EA8-8EAF-388C0D8DB26E}"/>
                   <w15:repeatingSection/>
                 </w:sdtPr>
                 <w:sdtContent>
@@ -4017,223 +4017,219 @@
 </a:theme>
 </file>
 
-<file path=customXml/item1.xml>��< ? x m l   v e r s i o n = " 1 . 0 "   e n c o d i n g = " u t f - 1 6 " ? > - 
- < N a v W o r d R e p o r t X m l P a r t   x m l n s = " u r n : m i c r o s o f t - d y n a m i c s - n a v / r e p o r t s / C a p a c i t y T a s k L i s t / 5 0 0 1 2 / " > - 
-     < B C R e p o r t I n f o r m a t i o n > - 
-         < R e p o r t M e t a d a t a > - 
-             < E x t e n s i o n I d > E x t e n s i o n   I D < / E x t e n s i o n I d > - 
-             < E x t e n s i o n N a m e > E x t e n s i o n   N a m e < / E x t e n s i o n N a m e > - 
-             < E x t e n s i o n P u b l i s h e r > E x t e n s i o n   P u b l i s h e r < / E x t e n s i o n P u b l i s h e r > - 
-             < E x t e n s i o n V e r s i o n > E x t e n s i o n   V e r s i o n < / E x t e n s i o n V e r s i o n > - 
-             < R e p o r t I d > R e p o r t   I D < / R e p o r t I d > - 
-             < R e p o r t N a m e > R e p o r t   N a m e < / R e p o r t N a m e > - 
-             < A b o u t T h i s R e p o r t T i t l e > A b o u t   T h i s   R e p o r t   T i t l e < / A b o u t T h i s R e p o r t T i t l e > - 
-             < A b o u t T h i s R e p o r t T e x t > A b o u t   T h i s   R e p o r t   T e x t < / A b o u t T h i s R e p o r t T e x t > - 
-             < R e p o r t H e l p L i n k > R e p o r t   H e l p   L i n k < / R e p o r t H e l p L i n k > - 
-         < / R e p o r t M e t a d a t a > - 
-         < R e p o r t R e q u e s t > - 
-             < T e n a n t E n t r a I d > T e n a n t   E n t r a   I d < / T e n a n t E n t r a I d > - 
-             < E n v i r o n m e n t N a m e > E n v i r o n m e n t   N a m e < / E n v i r o n m e n t N a m e > - 
-             < E n v i r o n m e n t T y p e > E n v i r o n m e n t   T y p e < / E n v i r o n m e n t T y p e > - 
-             < C o m p a n y N a m e > C o m p a n y   N a m e < / C o m p a n y N a m e > - 
-             < C o m p a n y D i s p l a y N a m e > C o m p a n y   D i s p l a y   N a m e < / C o m p a n y D i s p l a y N a m e > - 
-             < C o m p a n y I d > C o m p a n y   I D < / C o m p a n y I d > - 
-             < U s e r N a m e > U s e r   N a m e < / U s e r N a m e > - 
-             < D a t e A n d T i m e > D a t e   a n d   T i m e < / D a t e A n d T i m e > - 
-             < L a n g u a g e > L a n g u a g e < / L a n g u a g e > - 
-             < F o r m a t R e g i o n > F o r m a t   R e g i o n < / F o r m a t R e g i o n > - 
-             < D a t e T i m e V a l u e s > - 
-                 < Y e a r > Y e a r < / Y e a r > - 
-                 < M o n t h N u m b e r > M o n t h   N u m b e r < / M o n t h N u m b e r > - 
-                 < D a y N u m b e r > D a y   N u m b e r < / D a y N u m b e r > - 
-                 < H o u r > H o u r < / H o u r > - 
-                 < M i n u t e > M i n u t e < / M i n u t e > - 
-             < / D a t e T i m e V a l u e s > - 
-         < / R e p o r t R e q u e s t > - 
-     < / B C R e p o r t I n f o r m a t i o n > - 
-     < L a b e l s > - 
-         < A b o u t T h e R e p o r t L a b e l > A b o u t T h e R e p o r t L a b e l < / A b o u t T h e R e p o r t L a b e l > - 
-         < C a p a c i t y N a m e L a b e l > C a p a c i t y N a m e L a b e l < / C a p a c i t y N a m e L a b e l > - 
-         < C a p a c i t y T a s k L i s t A n a l y s i s > C a p a c i t y T a s k L i s t A n a l y s i s < / C a p a c i t y T a s k L i s t A n a l y s i s > - 
-         < C a p a c i t y T a s k L i s t L a b e l > C a p a c i t y T a s k L i s t L a b e l < / C a p a c i t y T a s k L i s t L a b e l > - 
-         < C a p a c i t y T a s k L i s t P r i n t > C a p a c i t y T a s k L i s t P r i n t < / C a p a c i t y T a s k L i s t P r i n t > - 
-         < C o m p a n y L a b e l > C o m p a n y L a b e l < / C o m p a n y L a b e l > - 
-         < D a t e F i l t e r L a b e l > D a t e F i l t e r L a b e l < / D a t e F i l t e r L a b e l > - 
-         < D e s c _ P r o d O r d e r R t n g L i n e C a p t i o n > D e s c _ P r o d O r d e r R t n g L i n e C a p t i o n < / D e s c _ P r o d O r d e r R t n g L i n e C a p t i o n > - 
-         < D e s c r i p t i o n C a p t i o n > D e s c r i p t i o n C a p t i o n < / D e s c r i p t i o n C a p t i o n > - 
-         < D o c u m e n t a t i o n L a b e l > D o c u m e n t a t i o n L a b e l < / D o c u m e n t a t i o n L a b e l > - 
-         < E n d i n g D a t e L a b e l > E n d i n g D a t e L a b e l < / E n d i n g D a t e L a b e l > - 
-         < E n d i n g D a t e T i m e L a b e l > E n d i n g D a t e T i m e L a b e l < / E n d i n g D a t e T i m e L a b e l > - 
-         < E n d i n g T i m e L a b e l > E n d i n g T i m e L a b e l < / E n d i n g T i m e L a b e l > - 
-         < E n v i r o n m e n t L a b e l > E n v i r o n m e n t L a b e l < / E n v i r o n m e n t L a b e l > - 
-         < E x p e c t e d C a p a c i t y N e e d L a b e l > E x p e c t e d C a p a c i t y N e e d L a b e l < / E x p e c t e d C a p a c i t y N e e d L a b e l > - 
-         < I n p t Q t y _ P r o d O r d e r R t n g L i n e C a p t i o n > I n p t Q t y _ P r o d O r d e r R t n g L i n e C a p t i o n < / I n p t Q t y _ P r o d O r d e r R t n g L i n e C a p t i o n > - 
-         < I t e m D e s c r i p t i o n L a b e l > I t e m D e s c r i p t i o n L a b e l < / I t e m D e s c r i p t i o n L a b e l > - 
-         < I t e m N o C a p t i o n > I t e m N o C a p t i o n < / I t e m N o C a p t i o n > - 
-         < N o _ P r o d O r d e r R t n g L i n e C a p t i o n > N o _ P r o d O r d e r R t n g L i n e C a p t i o n < / N o _ P r o d O r d e r R t n g L i n e C a p t i o n > - 
-         < O P N o _ P r o d O r d e r R t n g L i n e C a p t i o n > O P N o _ P r o d O r d e r R t n g L i n e C a p t i o n < / O P N o _ P r o d O r d e r R t n g L i n e C a p t i o n > - 
-         < P O N o _ P r o d O r d e r R t n g L i n e C a p t i o n > P O N o _ P r o d O r d e r R t n g L i n e C a p t i o n < / P O N o _ P r o d O r d e r R t n g L i n e C a p t i o n > - 
-         < R e p o r t N a m e L a b e l > R e p o r t N a m e L a b e l < / R e p o r t N a m e L a b e l > - 
-         < R t n g N o _ P r o d O r d e r R t n g L i n e C a p t i o n > R t n g N o _ P r o d O r d e r R t n g L i n e C a p t i o n < / R t n g N o _ P r o d O r d e r R t n g L i n e C a p t i o n > - 
-         < R u n O n L a b e l > R u n O n L a b e l < / R u n O n L a b e l > - 
-         < S t a r t i n g D a t e L a b e l > S t a r t i n g D a t e L a b e l < / S t a r t i n g D a t e L a b e l > - 
-         < S t a r t i n g D a t e T i m e L a b e l > S t a r t i n g D a t e T i m e L a b e l < / S t a r t i n g D a t e T i m e L a b e l > - 
-         < S t a r t i n g T i m e L a b e l > S t a r t i n g T i m e L a b e l < / S t a r t i n g T i m e L a b e l > - 
-         < T y p e _ P r o d O r d e r R t n g L i n e C a p t i o n > T y p e _ P r o d O r d e r R t n g L i n e C a p t i o n < / T y p e _ P r o d O r d e r R t n g L i n e C a p t i o n > - 
-         < U n i t o f M e a s u r e C o d e L a b e l > U n i t o f M e a s u r e C o d e L a b e l < / U n i t o f M e a s u r e C o d e L a b e l > - 
-         < U s e r L a b e l > U s e r L a b e l < / U s e r L a b e l > - 
-     < / L a b e l s > - 
-     < P r o d _ O r d e r _ R o u t i n g _ L i n e _ G r o u p > - 
-         < N o > N o < / N o > - 
-         < T y p e > T y p e < / T y p e > - 
-         < P r o d _ O r d e r _ R o u t i n g _ L i n e > - 
-             < C a p a c i t y N a m e > C a p a c i t y N a m e < / C a p a c i t y N a m e > - 
-             < C a p a c i t y T a s k L i s t C a p t > C a p a c i t y T a s k L i s t C a p t < / C a p a c i t y T a s k L i s t C a p t > - 
-             < C o m p a n y N a m e > C o m p a n y N a m e < / C o m p a n y N a m e > - 
-             < C u r r R e p o r t P a g e N o C a p t > C u r r R e p o r t P a g e N o C a p t < / C u r r R e p o r t P a g e N o C a p t > - 
-             < D e s c _ P r o d O r d e r R t n g L i n e > D e s c _ P r o d O r d e r R t n g L i n e < / D e s c _ P r o d O r d e r R t n g L i n e > - 
-             < E n d D a t e _ P r o d O r d e r R t n g L i n e > E n d D a t e _ P r o d O r d e r R t n g L i n e < / E n d D a t e _ P r o d O r d e r R t n g L i n e > - 
-             < E n d i n g D a t e T i m e > E n d i n g D a t e T i m e < / E n d i n g D a t e T i m e > - 
-             < E n d T i m e _ P r o d O r d e r R t n g L i n e > E n d T i m e _ P r o d O r d e r R t n g L i n e < / E n d T i m e _ P r o d O r d e r R t n g L i n e > - 
-             < E x p e c t e d C a p a c i t y N e e d > E x p e c t e d C a p a c i t y N e e d < / E x p e c t e d C a p a c i t y N e e d > - 
-             < I n p t Q t y _ P r o d O r d e r R t n g L i n e > I n p t Q t y _ P r o d O r d e r R t n g L i n e < / I n p t Q t y _ P r o d O r d e r R t n g L i n e > - 
-             < N o _ P r o d O r d e r R t n g L i n e > N o _ P r o d O r d e r R t n g L i n e < / N o _ P r o d O r d e r R t n g L i n e > - 
-             < O P N o _ P r o d O r d e r R t n g L i n e > O P N o _ P r o d O r d e r R t n g L i n e < / O P N o _ P r o d O r d e r R t n g L i n e > - 
-             < P O N o _ P r o d O r d e r R t n g L i n e > P O N o _ P r o d O r d e r R t n g L i n e < / P O N o _ P r o d O r d e r R t n g L i n e > - 
-             < P O R t n g L i n e T a b l e C a p t F i l t e r > P O R t n g L i n e T a b l e C a p t F i l t e r < / P O R t n g L i n e T a b l e C a p t F i l t e r > - 
-             < P r o d O r d e r R t n g L i n e F i l t e r > P r o d O r d e r R t n g L i n e F i l t e r < / P r o d O r d e r R t n g L i n e F i l t e r > - 
-             < P r o d O r d e r R t n g L n E n d D t C a p t > P r o d O r d e r R t n g L n E n d D t C a p t < / P r o d O r d e r R t n g L n E n d D t C a p t > - 
-             < P r o d O r d e r R t n g L n E n d T i m e C a p t > P r o d O r d e r R t n g L n E n d T i m e C a p t < / P r o d O r d e r R t n g L n E n d T i m e C a p t > - 
-             < P r o d O r d e r R t n g L n S t r t D t C a p t > P r o d O r d e r R t n g L n S t r t D t C a p t < / P r o d O r d e r R t n g L n S t r t D t C a p t > - 
-             < P r o d O r d e r R t n g L n S t r t T i m e C a p t > P r o d O r d e r R t n g L n S t r t T i m e C a p t < / P r o d O r d e r R t n g L n S t r t T i m e C a p t > - 
-             < R t n g N o _ P r o d O r d e r R t n g L i n e > R t n g N o _ P r o d O r d e r R t n g L i n e < / R t n g N o _ P r o d O r d e r R t n g L i n e > - 
-             < S t a r t i n g D a t e T i m e > S t a r t i n g D a t e T i m e < / S t a r t i n g D a t e T i m e > - 
-             < S t r t D t _ P r o d O r d e r R t n g L i n e > S t r t D t _ P r o d O r d e r R t n g L i n e < / S t r t D t _ P r o d O r d e r R t n g L i n e > - 
-             < S t r t T m _ P r o d O r d e r R t n g L i n e > S t r t T m _ P r o d O r d e r R t n g L i n e < / S t r t T m _ P r o d O r d e r R t n g L i n e > - 
-             < T o d a y F o r m a t t e d > T o d a y F o r m a t t e d < / T o d a y F o r m a t t e d > - 
-             < T y p e _ P r o d O r d e r R t n g L i n e > T y p e _ P r o d O r d e r R t n g L i n e < / T y p e _ P r o d O r d e r R t n g L i n e > - 
-             < U n i t o f M e a s u r e C o d e > U n i t o f M e a s u r e C o d e < / U n i t o f M e a s u r e C o d e > - 
-             < P r o d _ O r d e r _ L i n e > - 
-                 < D e s c r i p t i o n > D e s c r i p t i o n < / D e s c r i p t i o n > - 
-                 < I t e m N o > I t e m N o < / I t e m N o > - 
-             < / P r o d _ O r d e r _ L i n e > - 
-         < / P r o d _ O r d e r _ R o u t i n g _ L i n e > - 
-     < / P r o d _ O r d e r _ R o u t i n g _ L i n e _ G r o u p > - 
- < / N a v W o r d R e p o r t X m l P a r t > 
-</file>
-
 <file path=customXml/item2.xml><?xml version="1.0" encoding="utf-8"?>
 <b:Sources xmlns:b="http://schemas.openxmlformats.org/officeDocument/2006/bibliography" xmlns="http://schemas.openxmlformats.org/officeDocument/2006/bibliography" SelectedStyle="\APASixthEditionOfficeOnline.xsl" StyleName="APA" Version="6"/>
 </file>
 
-<file path=customXml/itemProps1.xml><?xml version="1.0" encoding="utf-8"?>
-<ds:datastoreItem xmlns:ds="http://schemas.openxmlformats.org/officeDocument/2006/customXml" ds:itemID="{F7620D69-F738-4EA8-8EAF-388C0D8DB26E}">
-  <ds:schemaRefs>
-    <ds:schemaRef ds:uri="urn:microsoft-dynamics-nav/reports/CapacityTaskList/50012/"/>
-  </ds:schemaRefs>
-</ds:datastoreItem>
+<file path=customXml/item3.xml>��< ? x m l   v e r s i o n = " 1 . 0 "   e n c o d i n g = " u t f - 1 6 " ? > + 
+ < N a v W o r d R e p o r t X m l P a r t   x m l n s = " u r n : m i c r o s o f t - d y n a m i c s - n a v / r e p o r t s / C a p a c i t y _ T a s k _ L i s t / 9 9 0 0 0 7 8 0 / " > + 
+     < B C R e p o r t I n f o r m a t i o n > + 
+         < R e p o r t M e t a d a t a > + 
+             < E x t e n s i o n I d > E x t e n s i o n   I D < / E x t e n s i o n I d > + 
+             < E x t e n s i o n N a m e > E x t e n s i o n   N a m e < / E x t e n s i o n N a m e > + 
+             < E x t e n s i o n P u b l i s h e r > E x t e n s i o n   P u b l i s h e r < / E x t e n s i o n P u b l i s h e r > + 
+             < E x t e n s i o n V e r s i o n > E x t e n s i o n   V e r s i o n < / E x t e n s i o n V e r s i o n > + 
+             < R e p o r t I d > R e p o r t   I D < / R e p o r t I d > + 
+             < R e p o r t N a m e > R e p o r t   N a m e < / R e p o r t N a m e > + 
+             < A b o u t T h i s R e p o r t T i t l e > A b o u t   T h i s   R e p o r t   T i t l e < / A b o u t T h i s R e p o r t T i t l e > + 
+             < A b o u t T h i s R e p o r t T e x t > A b o u t   T h i s   R e p o r t   T e x t < / A b o u t T h i s R e p o r t T e x t > + 
+             < R e p o r t H e l p L i n k > R e p o r t   H e l p   L i n k < / R e p o r t H e l p L i n k > + 
+         < / R e p o r t M e t a d a t a > + 
+         < R e p o r t R e q u e s t > + 
+             < T e n a n t E n t r a I d > T e n a n t   E n t r a   I d < / T e n a n t E n t r a I d > + 
+             < E n v i r o n m e n t N a m e > E n v i r o n m e n t   N a m e < / E n v i r o n m e n t N a m e > + 
+             < E n v i r o n m e n t T y p e > E n v i r o n m e n t   T y p e < / E n v i r o n m e n t T y p e > + 
+             < C o m p a n y N a m e > C o m p a n y   N a m e < / C o m p a n y N a m e > + 
+             < C o m p a n y D i s p l a y N a m e > C o m p a n y   D i s p l a y   N a m e < / C o m p a n y D i s p l a y N a m e > + 
+             < C o m p a n y I d > C o m p a n y   I D < / C o m p a n y I d > + 
+             < U s e r N a m e > U s e r   N a m e < / U s e r N a m e > + 
+             < D a t e A n d T i m e > D a t e   a n d   T i m e < / D a t e A n d T i m e > + 
+             < L a n g u a g e > L a n g u a g e < / L a n g u a g e > + 
+             < F o r m a t R e g i o n > F o r m a t   R e g i o n < / F o r m a t R e g i o n > + 
+             < D a t e T i m e V a l u e s > + 
+                 < Y e a r > Y e a r < / Y e a r > + 
+                 < M o n t h N u m b e r > M o n t h   N u m b e r < / M o n t h N u m b e r > + 
+                 < D a y N u m b e r > D a y   N u m b e r < / D a y N u m b e r > + 
+                 < H o u r > H o u r < / H o u r > + 
+                 < M i n u t e > M i n u t e < / M i n u t e > + 
+             < / D a t e T i m e V a l u e s > + 
+         < / R e p o r t R e q u e s t > + 
+     < / B C R e p o r t I n f o r m a t i o n > + 
+     < L a b e l s > + 
+         < A b o u t T h e R e p o r t L a b e l > A b o u t T h e R e p o r t L a b e l < / A b o u t T h e R e p o r t L a b e l > + 
+         < C a p a c i t y N a m e L a b e l > C a p a c i t y N a m e L a b e l < / C a p a c i t y N a m e L a b e l > + 
+         < C a p a c i t y T a s k L i s t A n a l y s i s > C a p a c i t y T a s k L i s t A n a l y s i s < / C a p a c i t y T a s k L i s t A n a l y s i s > + 
+         < C a p a c i t y T a s k L i s t L a b e l > C a p a c i t y T a s k L i s t L a b e l < / C a p a c i t y T a s k L i s t L a b e l > + 
+         < C a p a c i t y T a s k L i s t P r i n t > C a p a c i t y T a s k L i s t P r i n t < / C a p a c i t y T a s k L i s t P r i n t > + 
+         < C o m p a n y L a b e l > C o m p a n y L a b e l < / C o m p a n y L a b e l > + 
+         < D a t a R e t r i e v e d > D a t a R e t r i e v e d < / D a t a R e t r i e v e d > + 
+         < D a t e F i l t e r L a b e l > D a t e F i l t e r L a b e l < / D a t e F i l t e r L a b e l > + 
+         < D e s c _ P r o d O r d e r R t n g L i n e C a p t i o n > D e s c _ P r o d O r d e r R t n g L i n e C a p t i o n < / D e s c _ P r o d O r d e r R t n g L i n e C a p t i o n > + 
+         < D e s c r i p t i o n C a p t i o n > D e s c r i p t i o n C a p t i o n < / D e s c r i p t i o n C a p t i o n > + 
+         < D o c u m e n t a t i o n L a b e l > D o c u m e n t a t i o n L a b e l < / D o c u m e n t a t i o n L a b e l > + 
+         < E n d i n g D a t e L a b e l > E n d i n g D a t e L a b e l < / E n d i n g D a t e L a b e l > + 
+         < E n d i n g D a t e T i m e L a b e l > E n d i n g D a t e T i m e L a b e l < / E n d i n g D a t e T i m e L a b e l > + 
+         < E n d i n g T i m e L a b e l > E n d i n g T i m e L a b e l < / E n d i n g T i m e L a b e l > + 
+         < E n v i r o n m e n t L a b e l > E n v i r o n m e n t L a b e l < / E n v i r o n m e n t L a b e l > + 
+         < E x p e c t e d C a p a c i t y N e e d L a b e l > E x p e c t e d C a p a c i t y N e e d L a b e l < / E x p e c t e d C a p a c i t y N e e d L a b e l > + 
+         < I n p t Q t y _ P r o d O r d e r R t n g L i n e C a p t i o n > I n p t Q t y _ P r o d O r d e r R t n g L i n e C a p t i o n < / I n p t Q t y _ P r o d O r d e r R t n g L i n e C a p t i o n > + 
+         < I t e m D e s c r i p t i o n L a b e l > I t e m D e s c r i p t i o n L a b e l < / I t e m D e s c r i p t i o n L a b e l > + 
+         < I t e m N o C a p t i o n > I t e m N o C a p t i o n < / I t e m N o C a p t i o n > + 
+         < N o _ P r o d O r d e r R t n g L i n e C a p t i o n > N o _ P r o d O r d e r R t n g L i n e C a p t i o n < / N o _ P r o d O r d e r R t n g L i n e C a p t i o n > + 
+         < O P N o _ P r o d O r d e r R t n g L i n e C a p t i o n > O P N o _ P r o d O r d e r R t n g L i n e C a p t i o n < / O P N o _ P r o d O r d e r R t n g L i n e C a p t i o n > + 
+         < P O N o _ P r o d O r d e r R t n g L i n e C a p t i o n > P O N o _ P r o d O r d e r R t n g L i n e C a p t i o n < / P O N o _ P r o d O r d e r R t n g L i n e C a p t i o n > + 
+         < R e p o r t N a m e L a b e l > R e p o r t N a m e L a b e l < / R e p o r t N a m e L a b e l > + 
+         < R t n g N o _ P r o d O r d e r R t n g L i n e C a p t i o n > R t n g N o _ P r o d O r d e r R t n g L i n e C a p t i o n < / R t n g N o _ P r o d O r d e r R t n g L i n e C a p t i o n > + 
+         < R u n O n L a b e l > R u n O n L a b e l < / R u n O n L a b e l > + 
+         < S t a r t i n g D a t e L a b e l > S t a r t i n g D a t e L a b e l < / S t a r t i n g D a t e L a b e l > + 
+         < S t a r t i n g D a t e T i m e L a b e l > S t a r t i n g D a t e T i m e L a b e l < / S t a r t i n g D a t e T i m e L a b e l > + 
+         < S t a r t i n g T i m e L a b e l > S t a r t i n g T i m e L a b e l < / S t a r t i n g T i m e L a b e l > + 
+         < T i m e z o n e L a b e l > T i m e z o n e L a b e l < / T i m e z o n e L a b e l > + 
+         < T y p e _ P r o d O r d e r R t n g L i n e C a p t i o n > T y p e _ P r o d O r d e r R t n g L i n e C a p t i o n < / T y p e _ P r o d O r d e r R t n g L i n e C a p t i o n > + 
+         < U n i t o f M e a s u r e C o d e L a b e l > U n i t o f M e a s u r e C o d e L a b e l < / U n i t o f M e a s u r e C o d e L a b e l > + 
+         < U s e r L a b e l > U s e r L a b e l < / U s e r L a b e l > + 
+     < / L a b e l s > + 
+     < P r o d _ O r d e r _ R o u t i n g _ L i n e _ G r o u p > + 
+         < N o > N o < / N o > + 
+         < T y p e > T y p e < / T y p e > + 
+         < P r o d _ O r d e r _ R o u t i n g _ L i n e > + 
+             < C a p a c i t y N a m e > C a p a c i t y N a m e < / C a p a c i t y N a m e > + 
+             < C a p a c i t y T a s k L i s t C a p t > C a p a c i t y T a s k L i s t C a p t < / C a p a c i t y T a s k L i s t C a p t > + 
+             < C o m p a n y N a m e > C o m p a n y N a m e < / C o m p a n y N a m e > + 
+             < C u r r R e p o r t P a g e N o C a p t > C u r r R e p o r t P a g e N o C a p t < / C u r r R e p o r t P a g e N o C a p t > + 
+             < D e s c _ P r o d O r d e r R t n g L i n e > D e s c _ P r o d O r d e r R t n g L i n e < / D e s c _ P r o d O r d e r R t n g L i n e > + 
+             < E n d D a t e _ P r o d O r d e r R t n g L i n e > E n d D a t e _ P r o d O r d e r R t n g L i n e < / E n d D a t e _ P r o d O r d e r R t n g L i n e > + 
+             < E n d i n g D a t e T i m e > E n d i n g D a t e T i m e < / E n d i n g D a t e T i m e > + 
+             < E n d T i m e _ P r o d O r d e r R t n g L i n e > E n d T i m e _ P r o d O r d e r R t n g L i n e < / E n d T i m e _ P r o d O r d e r R t n g L i n e > + 
+             < E x p e c t e d C a p a c i t y N e e d > E x p e c t e d C a p a c i t y N e e d < / E x p e c t e d C a p a c i t y N e e d > + 
+             < I n p t Q t y _ P r o d O r d e r R t n g L i n e > I n p t Q t y _ P r o d O r d e r R t n g L i n e < / I n p t Q t y _ P r o d O r d e r R t n g L i n e > + 
+             < N o _ P r o d O r d e r R t n g L i n e > N o _ P r o d O r d e r R t n g L i n e < / N o _ P r o d O r d e r R t n g L i n e > + 
+             < O P N o _ P r o d O r d e r R t n g L i n e > O P N o _ P r o d O r d e r R t n g L i n e < / O P N o _ P r o d O r d e r R t n g L i n e > + 
+             < P O N o _ P r o d O r d e r R t n g L i n e > P O N o _ P r o d O r d e r R t n g L i n e < / P O N o _ P r o d O r d e r R t n g L i n e > + 
+             < P O R t n g L i n e T a b l e C a p t F i l t e r > P O R t n g L i n e T a b l e C a p t F i l t e r < / P O R t n g L i n e T a b l e C a p t F i l t e r > + 
+             < P r o d O r d e r R t n g L i n e F i l t e r > P r o d O r d e r R t n g L i n e F i l t e r < / P r o d O r d e r R t n g L i n e F i l t e r > + 
+             < P r o d O r d e r R t n g L n E n d D t C a p t > P r o d O r d e r R t n g L n E n d D t C a p t < / P r o d O r d e r R t n g L n E n d D t C a p t > + 
+             < P r o d O r d e r R t n g L n E n d T i m e C a p t > P r o d O r d e r R t n g L n E n d T i m e C a p t < / P r o d O r d e r R t n g L n E n d T i m e C a p t > + 
+             < P r o d O r d e r R t n g L n S t r t D t C a p t > P r o d O r d e r R t n g L n S t r t D t C a p t < / P r o d O r d e r R t n g L n S t r t D t C a p t > + 
+             < P r o d O r d e r R t n g L n S t r t T i m e C a p t > P r o d O r d e r R t n g L n S t r t T i m e C a p t < / P r o d O r d e r R t n g L n S t r t T i m e C a p t > + 
+             < R t n g N o _ P r o d O r d e r R t n g L i n e > R t n g N o _ P r o d O r d e r R t n g L i n e < / R t n g N o _ P r o d O r d e r R t n g L i n e > + 
+             < S t a r t i n g D a t e T i m e > S t a r t i n g D a t e T i m e < / S t a r t i n g D a t e T i m e > + 
+             < S t r t D t _ P r o d O r d e r R t n g L i n e > S t r t D t _ P r o d O r d e r R t n g L i n e < / S t r t D t _ P r o d O r d e r R t n g L i n e > + 
+             < S t r t T m _ P r o d O r d e r R t n g L i n e > S t r t T m _ P r o d O r d e r R t n g L i n e < / S t r t T m _ P r o d O r d e r R t n g L i n e > + 
+             < T o d a y F o r m a t t e d > T o d a y F o r m a t t e d < / T o d a y F o r m a t t e d > + 
+             < T y p e _ P r o d O r d e r R t n g L i n e > T y p e _ P r o d O r d e r R t n g L i n e < / T y p e _ P r o d O r d e r R t n g L i n e > + 
+             < U n i t o f M e a s u r e C o d e > U n i t o f M e a s u r e C o d e < / U n i t o f M e a s u r e C o d e > + 
+             < P r o d _ O r d e r _ L i n e > + 
+                 < D e s c r i p t i o n > D e s c r i p t i o n < / D e s c r i p t i o n > + 
+                 < I t e m N o > I t e m N o < / I t e m N o > + 
+             < / P r o d _ O r d e r _ L i n e > + 
+         < / P r o d _ O r d e r _ R o u t i n g _ L i n e > + 
+     < / P r o d _ O r d e r _ R o u t i n g _ L i n e _ G r o u p > + 
+ < / N a v W o r d R e p o r t X m l P a r t > 
 </file>
 
 <file path=customXml/itemProps2.xml><?xml version="1.0" encoding="utf-8"?>

</xml_diff>